<commit_message>
Alterando os artefatos do 1 ao 24
</commit_message>
<xml_diff>
--- a/1. Declaração do Escopo.docx
+++ b/1. Declaração do Escopo.docx
@@ -1,259 +1,246 @@
 
 <file path=word/document.xml><?xml version="1.0" encoding="utf-8"?>
-<w:document xmlns:mc="http://schemas.openxmlformats.org/markup-compatibility/2006" xmlns:o="urn:schemas-microsoft-com:office:office" xmlns:r="http://schemas.openxmlformats.org/officeDocument/2006/relationships" xmlns:m="http://schemas.openxmlformats.org/officeDocument/2006/math" xmlns:v="urn:schemas-microsoft-com:vml" xmlns:wp="http://schemas.openxmlformats.org/drawingml/2006/wordprocessingDrawing" xmlns:w10="urn:schemas-microsoft-com:office:word" xmlns:w="http://schemas.openxmlformats.org/wordprocessingml/2006/main" xmlns:wne="http://schemas.microsoft.com/office/word/2006/wordml" xmlns:sl="http://schemas.openxmlformats.org/schemaLibrary/2006/main" xmlns:a="http://schemas.openxmlformats.org/drawingml/2006/main" xmlns:pic="http://schemas.openxmlformats.org/drawingml/2006/picture" xmlns:c="http://schemas.openxmlformats.org/drawingml/2006/chart" xmlns:lc="http://schemas.openxmlformats.org/drawingml/2006/lockedCanvas" xmlns:dgm="http://schemas.openxmlformats.org/drawingml/2006/diagram" xmlns:wps="http://schemas.microsoft.com/office/word/2010/wordprocessingShape" xmlns:wpg="http://schemas.microsoft.com/office/word/2010/wordprocessingGroup" xmlns:w14="http://schemas.microsoft.com/office/word/2010/wordml" xmlns:w15="http://schemas.microsoft.com/office/word/2012/wordml">
+<w:document xmlns:o="urn:schemas-microsoft-com:office:office" xmlns:r="http://schemas.openxmlformats.org/officeDocument/2006/relationships" xmlns:v="urn:schemas-microsoft-com:vml" xmlns:w="http://schemas.openxmlformats.org/wordprocessingml/2006/main" xmlns:w10="urn:schemas-microsoft-com:office:word" xmlns:wp="http://schemas.openxmlformats.org/drawingml/2006/wordprocessingDrawing" xmlns:wps="http://schemas.microsoft.com/office/word/2010/wordprocessingShape" xmlns:wpg="http://schemas.microsoft.com/office/word/2010/wordprocessingGroup" xmlns:mc="http://schemas.openxmlformats.org/markup-compatibility/2006" xmlns:wp14="http://schemas.microsoft.com/office/word/2010/wordprocessingDrawing" xmlns:w14="http://schemas.microsoft.com/office/word/2010/wordml" mc:Ignorable="w14 wp14">
   <w:body>
     <w:p>
       <w:pPr>
-        <w:spacing w:line="360" w:lineRule="auto"/>
+        <w:pStyle w:val="LOnormal"/>
+        <w:spacing w:lineRule="auto" w:line="360"/>
+        <w:jc w:val="both"/>
         <w:rPr>
-          <w:b w:val="1"/>
+          <w:b/>
+          <w:b/>
           <w:sz w:val="28"/>
           <w:szCs w:val="28"/>
         </w:rPr>
       </w:pPr>
       <w:r>
         <w:rPr>
-          <w:b w:val="1"/>
+          <w:b/>
           <w:sz w:val="28"/>
           <w:szCs w:val="28"/>
-          <w:rtl w:val="0"/>
         </w:rPr>
         <w:t xml:space="preserve">Declaração do Escopo </w:t>
       </w:r>
     </w:p>
     <w:p>
       <w:pPr>
-        <w:spacing w:line="360" w:lineRule="auto"/>
-        <w:rPr/>
-      </w:pPr>
-      <w:r>
-        <w:rPr>
-          <w:rtl w:val="0"/>
-        </w:rPr>
+        <w:pStyle w:val="LOnormal"/>
+        <w:spacing w:lineRule="auto" w:line="360"/>
+        <w:jc w:val="both"/>
+        <w:rPr/>
+      </w:pPr>
+      <w:r>
+        <w:rPr/>
         <w:t xml:space="preserve"> </w:t>
       </w:r>
     </w:p>
     <w:p>
       <w:pPr>
-        <w:spacing w:line="360" w:lineRule="auto"/>
-        <w:rPr/>
-      </w:pPr>
-      <w:r>
-        <w:rPr>
-          <w:rtl w:val="0"/>
-        </w:rPr>
-      </w:r>
-    </w:p>
-    <w:p>
-      <w:pPr>
-        <w:spacing w:line="360" w:lineRule="auto"/>
+        <w:pStyle w:val="LOnormal"/>
+        <w:spacing w:lineRule="auto" w:line="360"/>
         <w:ind w:firstLine="720"/>
         <w:jc w:val="both"/>
         <w:rPr/>
       </w:pPr>
       <w:r>
-        <w:rPr>
-          <w:rtl w:val="0"/>
-        </w:rPr>
+        <w:rPr/>
         <w:t xml:space="preserve">Golden Bear Company é uma empresa de roupas personalizadas e que está localizada na Rua Vicente Celestino, 1145 – Jardim Sônia Maria e está em atividade desde 2017, seu proprietário, Caio Henrique Rodrigues Dias faz entregas em todo o Estado de São Paulo e entre outros estados do Brasil. Uma empresa virtual que vende mais de 30 produtos por mês, sendo que, os principais produtos são camisetas, blusas, bonés, chaveiros, adesivos, cordões, moletons e corta-vento personalizadas com o próprio logo e arte. Sua marca tem uma diferença entre as idades que varia de quinze (15) até cinquenta (50) anos de idade. </w:t>
       </w:r>
     </w:p>
     <w:p>
       <w:pPr>
-        <w:spacing w:line="360" w:lineRule="auto"/>
+        <w:pStyle w:val="LOnormal"/>
+        <w:spacing w:lineRule="auto" w:line="360"/>
         <w:ind w:firstLine="720"/>
         <w:jc w:val="both"/>
         <w:rPr/>
       </w:pPr>
       <w:r>
-        <w:rPr>
-          <w:rtl w:val="0"/>
-        </w:rPr>
-        <w:t xml:space="preserve">Atualmente, conta somente com o proprietário que é responsável por todas as áreas, que são de compra, venda, logística e entregas, o que dificulta para melhor desenvolvimento e administração do seu tempo para cada área específica, pois não trabalha com estoque de produtos.</w:t>
-      </w:r>
-    </w:p>
-    <w:p>
-      <w:pPr>
-        <w:spacing w:line="360" w:lineRule="auto"/>
+        <w:rPr/>
+        <w:t>Atualmente, conta somente com o proprietário que é responsável por todas as áreas, que são de compra, venda, logística e entregas, o que dificulta para melhor desenvolvimento e administração do seu tempo para cada área específica, pois não trabalha com estoque de produtos.</w:t>
+      </w:r>
+    </w:p>
+    <w:p>
+      <w:pPr>
+        <w:pStyle w:val="LOnormal"/>
+        <w:spacing w:lineRule="auto" w:line="360"/>
         <w:ind w:firstLine="720"/>
         <w:jc w:val="both"/>
         <w:rPr/>
       </w:pPr>
       <w:r>
-        <w:rPr>
-          <w:rtl w:val="0"/>
-        </w:rPr>
+        <w:rPr/>
         <w:t xml:space="preserve">Golden Bear não possui nenhum parceiro ou qualquer vínculo com outras empresas, portanto usa as principais redes sociais para divulgação juntamente com suas vendas, são elas, instagram (​https://www.instagram.com/goldenbearcompany/​) e facebook (​https://pt-br.facebook.com/goldenbearco/​). </w:t>
       </w:r>
     </w:p>
     <w:p>
       <w:pPr>
-        <w:spacing w:line="360" w:lineRule="auto"/>
+        <w:pStyle w:val="LOnormal"/>
+        <w:spacing w:lineRule="auto" w:line="360"/>
         <w:ind w:firstLine="720"/>
         <w:jc w:val="both"/>
         <w:rPr/>
       </w:pPr>
       <w:r>
-        <w:rPr>
-          <w:rtl w:val="0"/>
-        </w:rPr>
-        <w:t xml:space="preserve">Com a apresentação sobre os problemas que o cliente está tendo, foi discutido o que o cliente gostaria de obter no sistema e o que ele deseja para o mesmo, que é um sistema para o cliente e um sistema para ele usufruir e fazer o controle de tudo da empresa, ou seja, deseja com que seus clientes tenham um site da empresa próprio para que comprem, dêem feedback e entre outras funções, neste mesmo site teria controle de todas as compras, entregas, devoluções, dados dos clientes, problemas e status para que o proprietário possa analisar.</w:t>
-      </w:r>
-    </w:p>
-    <w:p>
-      <w:pPr>
-        <w:spacing w:line="360" w:lineRule="auto"/>
+        <w:rPr/>
+        <w:t>Com a apresentação sobre os problemas que o cliente está tendo, foi discutido o que o cliente gostaria de obter no sistema e o que ele deseja para o mesmo, que é um sistema para o cliente e um sistema para ele usufruir e fazer o controle de tudo da empresa, ou seja, deseja com que seus clientes tenham um site da empresa próprio para que comprem, deem feedback e entre outras funções, neste mesmo site teria controle de todas as compras, entregas, devoluções, dados dos clientes, problemas e status para que o proprietário possa analisar.</w:t>
+      </w:r>
+    </w:p>
+    <w:p>
+      <w:pPr>
+        <w:pStyle w:val="LOnormal"/>
+        <w:spacing w:lineRule="auto" w:line="360"/>
         <w:ind w:firstLine="720"/>
         <w:jc w:val="both"/>
         <w:rPr/>
       </w:pPr>
       <w:r>
-        <w:rPr>
-          <w:rtl w:val="0"/>
-        </w:rPr>
+        <w:rPr/>
         <w:t xml:space="preserve">No sistema do cliente irá conter os principais produtos ofertados, as promoções, opções de contato e regras de não comprometimento dos clientes, carrinho de compras e informações para contato.  </w:t>
       </w:r>
     </w:p>
     <w:p>
       <w:pPr>
-        <w:spacing w:line="360" w:lineRule="auto"/>
+        <w:pStyle w:val="LOnormal"/>
+        <w:spacing w:lineRule="auto" w:line="360"/>
         <w:ind w:firstLine="720"/>
         <w:jc w:val="both"/>
         <w:rPr/>
       </w:pPr>
       <w:r>
-        <w:rPr>
-          <w:rtl w:val="0"/>
-        </w:rPr>
-        <w:t xml:space="preserve">Para o proprietário da empresa terá mais algumas funcionalidades diferentes que serão inseridas somente de uso dele, ou seja, vendas, compras e entre outros produtos, para poder conseguir acompanhar melhor os pedidos e feedbacks dos seus clientes.</w:t>
-      </w:r>
-    </w:p>
-    <w:p>
-      <w:pPr>
-        <w:spacing w:line="360" w:lineRule="auto"/>
-        <w:jc w:val="both"/>
-        <w:rPr/>
-      </w:pPr>
-      <w:r>
-        <w:rPr>
-          <w:rtl w:val="0"/>
-        </w:rPr>
-        <w:t xml:space="preserve">Para que todo esse processo seja realizado foi preciso indicar algumas estimativas de tempo de que cada processo levará. Nossa estimativa varia de que cada semestre seja apresentada uma proposta e realização diferente do projeto. Nessa fase inicial foi indicado o período de 5 meses para contato inicial e declarações sobre o contrato, relatório, ou seja, parte teórica. </w:t>
-      </w:r>
-    </w:p>
-    <w:p>
-      <w:pPr>
-        <w:spacing w:line="360" w:lineRule="auto"/>
-        <w:jc w:val="both"/>
-        <w:rPr/>
-      </w:pPr>
-      <w:r>
-        <w:rPr>
-          <w:rtl w:val="0"/>
-        </w:rPr>
-        <w:t xml:space="preserve">O cliente conta com os stakeholders que previamente são responsáveis por uma específica área.</w:t>
-      </w:r>
-    </w:p>
-    <w:p>
-      <w:pPr>
-        <w:jc w:val="both"/>
-        <w:rPr/>
-      </w:pPr>
-      <w:r>
-        <w:rPr>
-          <w:rtl w:val="0"/>
-        </w:rPr>
+        <w:rPr/>
+        <w:t>O proprietário da empresa, terá funcionalidades diferentes no sistema que serão inseridas para uso exclusivo do mesmo, ou seja, controle de vendas, compras e entre outros produtos, para que assim, possa acompanhar melhor os pedidos e feedbacks de seus clientes.</w:t>
+      </w:r>
+    </w:p>
+    <w:p>
+      <w:pPr>
+        <w:pStyle w:val="LOnormal"/>
+        <w:spacing w:lineRule="auto" w:line="360"/>
+        <w:ind w:firstLine="720"/>
+        <w:jc w:val="both"/>
+        <w:rPr/>
+      </w:pPr>
+      <w:r>
+        <w:rPr/>
+        <w:t>Para que todo esse processo seja realizado foi preciso indicar algumas estimativas de tempo de que cada processo levará, sendo assim, o cliente conta com os stakeholders que previamente são responsáveis por uma específica área.</w:t>
+      </w:r>
+    </w:p>
+    <w:p>
+      <w:pPr>
+        <w:pStyle w:val="LOnormal"/>
+        <w:jc w:val="both"/>
+        <w:rPr/>
+      </w:pPr>
+      <w:r>
+        <w:rPr/>
       </w:r>
     </w:p>
     <w:sectPr>
-      <w:pgSz w:h="16834" w:w="11909"/>
-      <w:pgMar w:bottom="1440" w:top="1440" w:left="1440" w:right="1440" w:header="720" w:footer="720"/>
-      <w:pgNumType w:start="1"/>
+      <w:type w:val="nextPage"/>
+      <w:pgSz w:w="11906" w:h="16838"/>
+      <w:pgMar w:left="1440" w:right="1440" w:header="0" w:top="1440" w:footer="0" w:bottom="1440" w:gutter="0"/>
+      <w:pgNumType w:start="1" w:fmt="decimal"/>
+      <w:formProt w:val="false"/>
+      <w:textDirection w:val="lrTb"/>
+      <w:docGrid w:type="default" w:linePitch="100" w:charSpace="4096"/>
     </w:sectPr>
   </w:body>
 </w:document>
 </file>
 
-<file path=word/numbering.xml><?xml version="1.0" encoding="utf-8"?>
-<w:numbering xmlns:mc="http://schemas.openxmlformats.org/markup-compatibility/2006" xmlns:o="urn:schemas-microsoft-com:office:office" xmlns:r="http://schemas.openxmlformats.org/officeDocument/2006/relationships" xmlns:m="http://schemas.openxmlformats.org/officeDocument/2006/math" xmlns:v="urn:schemas-microsoft-com:vml" xmlns:wp="http://schemas.openxmlformats.org/drawingml/2006/wordprocessingDrawing" xmlns:w10="urn:schemas-microsoft-com:office:word" xmlns:w="http://schemas.openxmlformats.org/wordprocessingml/2006/main" xmlns:wne="http://schemas.microsoft.com/office/word/2006/wordml" xmlns:sl="http://schemas.openxmlformats.org/schemaLibrary/2006/main" xmlns:a="http://schemas.openxmlformats.org/drawingml/2006/main" xmlns:pic="http://schemas.openxmlformats.org/drawingml/2006/picture" xmlns:c="http://schemas.openxmlformats.org/drawingml/2006/chart" xmlns:lc="http://schemas.openxmlformats.org/drawingml/2006/lockedCanvas" xmlns:dgm="http://schemas.openxmlformats.org/drawingml/2006/diagram" xmlns:wps="http://schemas.microsoft.com/office/word/2010/wordprocessingShape" xmlns:wpg="http://schemas.microsoft.com/office/word/2010/wordprocessingGroup" xmlns:w14="http://schemas.microsoft.com/office/word/2010/wordml" xmlns:w15="http://schemas.microsoft.com/office/word/2012/wordml"/>
-</file>
-
 <file path=word/styles.xml><?xml version="1.0" encoding="utf-8"?>
-<w:styles xmlns:mc="http://schemas.openxmlformats.org/markup-compatibility/2006" xmlns:o="urn:schemas-microsoft-com:office:office" xmlns:r="http://schemas.openxmlformats.org/officeDocument/2006/relationships" xmlns:m="http://schemas.openxmlformats.org/officeDocument/2006/math" xmlns:v="urn:schemas-microsoft-com:vml" xmlns:wp="http://schemas.openxmlformats.org/drawingml/2006/wordprocessingDrawing" xmlns:w10="urn:schemas-microsoft-com:office:word" xmlns:w="http://schemas.openxmlformats.org/wordprocessingml/2006/main" xmlns:wne="http://schemas.microsoft.com/office/word/2006/wordml" xmlns:sl="http://schemas.openxmlformats.org/schemaLibrary/2006/main" xmlns:a="http://schemas.openxmlformats.org/drawingml/2006/main" xmlns:pic="http://schemas.openxmlformats.org/drawingml/2006/picture" xmlns:c="http://schemas.openxmlformats.org/drawingml/2006/chart" xmlns:lc="http://schemas.openxmlformats.org/drawingml/2006/lockedCanvas" xmlns:dgm="http://schemas.openxmlformats.org/drawingml/2006/diagram" xmlns:wps="http://schemas.microsoft.com/office/word/2010/wordprocessingShape" xmlns:wpg="http://schemas.microsoft.com/office/word/2010/wordprocessingGroup" xmlns:w14="http://schemas.microsoft.com/office/word/2010/wordml" xmlns:w15="http://schemas.microsoft.com/office/word/2012/wordml">
+<w:styles xmlns:w="http://schemas.openxmlformats.org/wordprocessingml/2006/main" xmlns:w14="http://schemas.microsoft.com/office/word/2010/wordml" xmlns:mc="http://schemas.openxmlformats.org/markup-compatibility/2006" mc:Ignorable="w14">
   <w:docDefaults>
     <w:rPrDefault>
       <w:rPr>
-        <w:rFonts w:ascii="Arial" w:cs="Arial" w:eastAsia="Arial" w:hAnsi="Arial"/>
-        <w:sz w:val="22"/>
+        <w:rFonts w:ascii="Arial" w:hAnsi="Arial" w:eastAsia="Arial" w:cs="Arial"/>
         <w:szCs w:val="22"/>
-        <w:lang w:val="pt_BR"/>
+        <w:lang w:val="en-US" w:eastAsia="zh-CN" w:bidi="hi-IN"/>
       </w:rPr>
     </w:rPrDefault>
     <w:pPrDefault>
       <w:pPr>
-        <w:spacing w:line="276" w:lineRule="auto"/>
+        <w:suppressAutoHyphens w:val="true"/>
       </w:pPr>
     </w:pPrDefault>
   </w:docDefaults>
-  <w:style w:type="paragraph" w:styleId="Normal" w:default="1">
-    <w:name w:val="normal"/>
-  </w:style>
-  <w:style w:type="table" w:styleId="TableNormal" w:default="1">
-    <w:name w:val="Table Normal"/>
-  </w:style>
-  <w:style w:type="paragraph" w:styleId="Heading1">
-    <w:name w:val="heading 1"/>
-    <w:basedOn w:val="Normal"/>
-    <w:next w:val="Normal"/>
-    <w:pPr>
-      <w:keepNext w:val="1"/>
-      <w:keepLines w:val="1"/>
-      <w:spacing w:after="120" w:before="400" w:lineRule="auto"/>
+  <w:style w:type="paragraph" w:styleId="Normal">
+    <w:name w:val="Normal"/>
+    <w:qFormat/>
+    <w:pPr>
+      <w:widowControl/>
+      <w:suppressAutoHyphens w:val="true"/>
+      <w:bidi w:val="0"/>
+      <w:spacing w:lineRule="auto" w:line="276" w:before="0" w:after="0"/>
+      <w:jc w:val="left"/>
+    </w:pPr>
+    <w:rPr>
+      <w:rFonts w:ascii="Arial" w:hAnsi="Arial" w:eastAsia="Arial" w:cs="Arial"/>
+      <w:color w:val="auto"/>
+      <w:kern w:val="0"/>
+      <w:sz w:val="22"/>
+      <w:szCs w:val="22"/>
+      <w:lang w:val="en-US" w:eastAsia="zh-CN" w:bidi="hi-IN"/>
+    </w:rPr>
+  </w:style>
+  <w:style w:type="paragraph" w:styleId="Ttulo1">
+    <w:name w:val="Heading 1"/>
+    <w:basedOn w:val="LOnormal"/>
+    <w:next w:val="LOnormal"/>
+    <w:qFormat/>
+    <w:pPr>
+      <w:keepNext w:val="true"/>
+      <w:keepLines/>
+      <w:spacing w:lineRule="auto" w:line="240" w:before="400" w:after="120"/>
     </w:pPr>
     <w:rPr>
       <w:sz w:val="40"/>
       <w:szCs w:val="40"/>
     </w:rPr>
   </w:style>
-  <w:style w:type="paragraph" w:styleId="Heading2">
-    <w:name w:val="heading 2"/>
-    <w:basedOn w:val="Normal"/>
-    <w:next w:val="Normal"/>
-    <w:pPr>
-      <w:keepNext w:val="1"/>
-      <w:keepLines w:val="1"/>
-      <w:spacing w:after="120" w:before="360" w:lineRule="auto"/>
-    </w:pPr>
-    <w:rPr>
-      <w:b w:val="0"/>
+  <w:style w:type="paragraph" w:styleId="Ttulo2">
+    <w:name w:val="Heading 2"/>
+    <w:basedOn w:val="LOnormal"/>
+    <w:next w:val="LOnormal"/>
+    <w:qFormat/>
+    <w:pPr>
+      <w:keepNext w:val="true"/>
+      <w:keepLines/>
+      <w:spacing w:lineRule="auto" w:line="240" w:before="360" w:after="120"/>
+    </w:pPr>
+    <w:rPr>
+      <w:b w:val="false"/>
       <w:sz w:val="32"/>
       <w:szCs w:val="32"/>
     </w:rPr>
   </w:style>
-  <w:style w:type="paragraph" w:styleId="Heading3">
-    <w:name w:val="heading 3"/>
-    <w:basedOn w:val="Normal"/>
-    <w:next w:val="Normal"/>
-    <w:pPr>
-      <w:keepNext w:val="1"/>
-      <w:keepLines w:val="1"/>
-      <w:spacing w:after="80" w:before="320" w:lineRule="auto"/>
-    </w:pPr>
-    <w:rPr>
-      <w:b w:val="0"/>
+  <w:style w:type="paragraph" w:styleId="Ttulo3">
+    <w:name w:val="Heading 3"/>
+    <w:basedOn w:val="LOnormal"/>
+    <w:next w:val="LOnormal"/>
+    <w:qFormat/>
+    <w:pPr>
+      <w:keepNext w:val="true"/>
+      <w:keepLines/>
+      <w:spacing w:lineRule="auto" w:line="240" w:before="320" w:after="80"/>
+    </w:pPr>
+    <w:rPr>
+      <w:b w:val="false"/>
       <w:color w:val="434343"/>
       <w:sz w:val="28"/>
       <w:szCs w:val="28"/>
     </w:rPr>
   </w:style>
-  <w:style w:type="paragraph" w:styleId="Heading4">
-    <w:name w:val="heading 4"/>
-    <w:basedOn w:val="Normal"/>
-    <w:next w:val="Normal"/>
-    <w:pPr>
-      <w:keepNext w:val="1"/>
-      <w:keepLines w:val="1"/>
-      <w:spacing w:after="80" w:before="280" w:lineRule="auto"/>
+  <w:style w:type="paragraph" w:styleId="Ttulo4">
+    <w:name w:val="Heading 4"/>
+    <w:basedOn w:val="LOnormal"/>
+    <w:next w:val="LOnormal"/>
+    <w:qFormat/>
+    <w:pPr>
+      <w:keepNext w:val="true"/>
+      <w:keepLines/>
+      <w:spacing w:lineRule="auto" w:line="240" w:before="280" w:after="80"/>
     </w:pPr>
     <w:rPr>
       <w:color w:val="666666"/>
@@ -261,14 +248,15 @@
       <w:szCs w:val="24"/>
     </w:rPr>
   </w:style>
-  <w:style w:type="paragraph" w:styleId="Heading5">
-    <w:name w:val="heading 5"/>
-    <w:basedOn w:val="Normal"/>
-    <w:next w:val="Normal"/>
-    <w:pPr>
-      <w:keepNext w:val="1"/>
-      <w:keepLines w:val="1"/>
-      <w:spacing w:after="80" w:before="240" w:lineRule="auto"/>
+  <w:style w:type="paragraph" w:styleId="Ttulo5">
+    <w:name w:val="Heading 5"/>
+    <w:basedOn w:val="LOnormal"/>
+    <w:next w:val="LOnormal"/>
+    <w:qFormat/>
+    <w:pPr>
+      <w:keepNext w:val="true"/>
+      <w:keepLines/>
+      <w:spacing w:lineRule="auto" w:line="240" w:before="240" w:after="80"/>
     </w:pPr>
     <w:rPr>
       <w:color w:val="666666"/>
@@ -276,52 +264,135 @@
       <w:szCs w:val="22"/>
     </w:rPr>
   </w:style>
-  <w:style w:type="paragraph" w:styleId="Heading6">
-    <w:name w:val="heading 6"/>
-    <w:basedOn w:val="Normal"/>
-    <w:next w:val="Normal"/>
-    <w:pPr>
-      <w:keepNext w:val="1"/>
-      <w:keepLines w:val="1"/>
-      <w:spacing w:after="80" w:before="240" w:lineRule="auto"/>
-    </w:pPr>
-    <w:rPr>
-      <w:i w:val="1"/>
+  <w:style w:type="paragraph" w:styleId="Ttulo6">
+    <w:name w:val="Heading 6"/>
+    <w:basedOn w:val="LOnormal"/>
+    <w:next w:val="LOnormal"/>
+    <w:qFormat/>
+    <w:pPr>
+      <w:keepNext w:val="true"/>
+      <w:keepLines/>
+      <w:spacing w:lineRule="auto" w:line="240" w:before="240" w:after="80"/>
+    </w:pPr>
+    <w:rPr>
+      <w:i/>
       <w:color w:val="666666"/>
       <w:sz w:val="22"/>
       <w:szCs w:val="22"/>
     </w:rPr>
   </w:style>
-  <w:style w:type="paragraph" w:styleId="Title">
+  <w:style w:type="paragraph" w:styleId="Ttulo">
+    <w:name w:val="Título"/>
+    <w:basedOn w:val="Normal"/>
+    <w:next w:val="Corpodotexto"/>
+    <w:qFormat/>
+    <w:pPr>
+      <w:keepNext w:val="true"/>
+      <w:spacing w:before="240" w:after="120"/>
+    </w:pPr>
+    <w:rPr>
+      <w:rFonts w:ascii="Liberation Sans" w:hAnsi="Liberation Sans" w:eastAsia="Noto Sans CJK SC" w:cs="Lohit Devanagari"/>
+      <w:sz w:val="28"/>
+      <w:szCs w:val="28"/>
+    </w:rPr>
+  </w:style>
+  <w:style w:type="paragraph" w:styleId="Corpodotexto">
+    <w:name w:val="Body Text"/>
+    <w:basedOn w:val="Normal"/>
+    <w:pPr>
+      <w:spacing w:lineRule="auto" w:line="276" w:before="0" w:after="140"/>
+    </w:pPr>
+    <w:rPr/>
+  </w:style>
+  <w:style w:type="paragraph" w:styleId="Lista">
+    <w:name w:val="List"/>
+    <w:basedOn w:val="Corpodotexto"/>
+    <w:pPr/>
+    <w:rPr>
+      <w:rFonts w:cs="Lohit Devanagari"/>
+    </w:rPr>
+  </w:style>
+  <w:style w:type="paragraph" w:styleId="Legenda">
+    <w:name w:val="Caption"/>
+    <w:basedOn w:val="Normal"/>
+    <w:qFormat/>
+    <w:pPr>
+      <w:suppressLineNumbers/>
+      <w:spacing w:before="120" w:after="120"/>
+    </w:pPr>
+    <w:rPr>
+      <w:rFonts w:cs="Lohit Devanagari"/>
+      <w:i/>
+      <w:iCs/>
+      <w:sz w:val="24"/>
+      <w:szCs w:val="24"/>
+    </w:rPr>
+  </w:style>
+  <w:style w:type="paragraph" w:styleId="Ndice">
+    <w:name w:val="Índice"/>
+    <w:basedOn w:val="Normal"/>
+    <w:qFormat/>
+    <w:pPr>
+      <w:suppressLineNumbers/>
+    </w:pPr>
+    <w:rPr>
+      <w:rFonts w:cs="Lohit Devanagari"/>
+    </w:rPr>
+  </w:style>
+  <w:style w:type="paragraph" w:styleId="LOnormal" w:default="1">
+    <w:name w:val="LO-normal"/>
+    <w:qFormat/>
+    <w:pPr>
+      <w:widowControl/>
+      <w:suppressAutoHyphens w:val="true"/>
+      <w:bidi w:val="0"/>
+      <w:spacing w:lineRule="auto" w:line="276" w:before="0" w:after="0"/>
+      <w:jc w:val="left"/>
+    </w:pPr>
+    <w:rPr>
+      <w:rFonts w:ascii="Arial" w:hAnsi="Arial" w:eastAsia="Arial" w:cs="Arial"/>
+      <w:color w:val="auto"/>
+      <w:kern w:val="0"/>
+      <w:sz w:val="22"/>
+      <w:szCs w:val="22"/>
+      <w:lang w:val="en-US" w:eastAsia="zh-CN" w:bidi="hi-IN"/>
+    </w:rPr>
+  </w:style>
+  <w:style w:type="paragraph" w:styleId="Ttulododocumento">
     <w:name w:val="Title"/>
-    <w:basedOn w:val="Normal"/>
-    <w:next w:val="Normal"/>
-    <w:pPr>
-      <w:keepNext w:val="1"/>
-      <w:keepLines w:val="1"/>
-      <w:spacing w:after="60" w:before="0" w:lineRule="auto"/>
+    <w:basedOn w:val="LOnormal"/>
+    <w:next w:val="LOnormal"/>
+    <w:qFormat/>
+    <w:pPr>
+      <w:keepNext w:val="true"/>
+      <w:keepLines/>
+      <w:spacing w:lineRule="auto" w:line="240" w:before="0" w:after="60"/>
     </w:pPr>
     <w:rPr>
       <w:sz w:val="52"/>
       <w:szCs w:val="52"/>
     </w:rPr>
   </w:style>
-  <w:style w:type="paragraph" w:styleId="Subtitle">
+  <w:style w:type="paragraph" w:styleId="Subttulo">
     <w:name w:val="Subtitle"/>
-    <w:basedOn w:val="Normal"/>
-    <w:next w:val="Normal"/>
-    <w:pPr>
-      <w:keepNext w:val="1"/>
-      <w:keepLines w:val="1"/>
-      <w:spacing w:after="320" w:before="0" w:lineRule="auto"/>
-    </w:pPr>
-    <w:rPr>
-      <w:rFonts w:ascii="Arial" w:cs="Arial" w:eastAsia="Arial" w:hAnsi="Arial"/>
-      <w:i w:val="0"/>
+    <w:basedOn w:val="LOnormal"/>
+    <w:next w:val="LOnormal"/>
+    <w:qFormat/>
+    <w:pPr>
+      <w:keepNext w:val="true"/>
+      <w:keepLines/>
+      <w:spacing w:lineRule="auto" w:line="240" w:before="0" w:after="320"/>
+    </w:pPr>
+    <w:rPr>
+      <w:rFonts w:ascii="Arial" w:hAnsi="Arial" w:eastAsia="Arial" w:cs="Arial"/>
+      <w:i w:val="false"/>
       <w:color w:val="666666"/>
       <w:sz w:val="30"/>
       <w:szCs w:val="30"/>
     </w:rPr>
+  </w:style>
+  <w:style w:type="table" w:default="1" w:styleId="TableNormal">
+    <w:name w:val="Table Normal"/>
   </w:style>
 </w:styles>
 </file>

</xml_diff>

<commit_message>
correção para nota da prova
</commit_message>
<xml_diff>
--- a/1. Declaração do Escopo.docx
+++ b/1. Declaração do Escopo.docx
@@ -1,246 +1,236 @@
 
 <file path=word/document.xml><?xml version="1.0" encoding="utf-8"?>
-<w:document xmlns:o="urn:schemas-microsoft-com:office:office" xmlns:r="http://schemas.openxmlformats.org/officeDocument/2006/relationships" xmlns:v="urn:schemas-microsoft-com:vml" xmlns:w="http://schemas.openxmlformats.org/wordprocessingml/2006/main" xmlns:w10="urn:schemas-microsoft-com:office:word" xmlns:wp="http://schemas.openxmlformats.org/drawingml/2006/wordprocessingDrawing" xmlns:wps="http://schemas.microsoft.com/office/word/2010/wordprocessingShape" xmlns:wpg="http://schemas.microsoft.com/office/word/2010/wordprocessingGroup" xmlns:mc="http://schemas.openxmlformats.org/markup-compatibility/2006" xmlns:wp14="http://schemas.microsoft.com/office/word/2010/wordprocessingDrawing" xmlns:w14="http://schemas.microsoft.com/office/word/2010/wordml" mc:Ignorable="w14 wp14">
+<w:document xmlns:mc="http://schemas.openxmlformats.org/markup-compatibility/2006" xmlns:o="urn:schemas-microsoft-com:office:office" xmlns:r="http://schemas.openxmlformats.org/officeDocument/2006/relationships" xmlns:m="http://schemas.openxmlformats.org/officeDocument/2006/math" xmlns:v="urn:schemas-microsoft-com:vml" xmlns:wp="http://schemas.openxmlformats.org/drawingml/2006/wordprocessingDrawing" xmlns:w10="urn:schemas-microsoft-com:office:word" xmlns:w="http://schemas.openxmlformats.org/wordprocessingml/2006/main" xmlns:wne="http://schemas.microsoft.com/office/word/2006/wordml" xmlns:sl="http://schemas.openxmlformats.org/schemaLibrary/2006/main" xmlns:a="http://schemas.openxmlformats.org/drawingml/2006/main" xmlns:pic="http://schemas.openxmlformats.org/drawingml/2006/picture" xmlns:c="http://schemas.openxmlformats.org/drawingml/2006/chart" xmlns:lc="http://schemas.openxmlformats.org/drawingml/2006/lockedCanvas" xmlns:dgm="http://schemas.openxmlformats.org/drawingml/2006/diagram" xmlns:wps="http://schemas.microsoft.com/office/word/2010/wordprocessingShape" xmlns:wpg="http://schemas.microsoft.com/office/word/2010/wordprocessingGroup" xmlns:w14="http://schemas.microsoft.com/office/word/2010/wordml" xmlns:w15="http://schemas.microsoft.com/office/word/2012/wordml">
   <w:body>
     <w:p>
       <w:pPr>
-        <w:pStyle w:val="LOnormal"/>
-        <w:spacing w:lineRule="auto" w:line="360"/>
-        <w:jc w:val="both"/>
-        <w:rPr>
-          <w:b/>
-          <w:b/>
+        <w:spacing w:line="360" w:lineRule="auto"/>
+        <w:rPr>
+          <w:b w:val="1"/>
           <w:sz w:val="28"/>
           <w:szCs w:val="28"/>
         </w:rPr>
       </w:pPr>
       <w:r>
         <w:rPr>
-          <w:b/>
+          <w:b w:val="1"/>
           <w:sz w:val="28"/>
           <w:szCs w:val="28"/>
+          <w:rtl w:val="0"/>
         </w:rPr>
         <w:t xml:space="preserve">Declaração do Escopo </w:t>
       </w:r>
     </w:p>
     <w:p>
       <w:pPr>
-        <w:pStyle w:val="LOnormal"/>
-        <w:spacing w:lineRule="auto" w:line="360"/>
-        <w:jc w:val="both"/>
-        <w:rPr/>
-      </w:pPr>
-      <w:r>
-        <w:rPr/>
+        <w:spacing w:line="360" w:lineRule="auto"/>
+        <w:rPr/>
+      </w:pPr>
+      <w:r>
+        <w:rPr>
+          <w:rtl w:val="0"/>
+        </w:rPr>
         <w:t xml:space="preserve"> </w:t>
       </w:r>
     </w:p>
     <w:p>
       <w:pPr>
-        <w:pStyle w:val="LOnormal"/>
-        <w:spacing w:lineRule="auto" w:line="360"/>
+        <w:spacing w:line="360" w:lineRule="auto"/>
         <w:ind w:firstLine="720"/>
         <w:jc w:val="both"/>
         <w:rPr/>
       </w:pPr>
       <w:r>
-        <w:rPr/>
+        <w:rPr>
+          <w:rtl w:val="0"/>
+        </w:rPr>
         <w:t xml:space="preserve">Golden Bear Company é uma empresa de roupas personalizadas e que está localizada na Rua Vicente Celestino, 1145 – Jardim Sônia Maria e está em atividade desde 2017, seu proprietário, Caio Henrique Rodrigues Dias faz entregas em todo o Estado de São Paulo e entre outros estados do Brasil. Uma empresa virtual que vende mais de 30 produtos por mês, sendo que, os principais produtos são camisetas, blusas, bonés, chaveiros, adesivos, cordões, moletons e corta-vento personalizadas com o próprio logo e arte. Sua marca tem uma diferença entre as idades que varia de quinze (15) até cinquenta (50) anos de idade. </w:t>
       </w:r>
     </w:p>
     <w:p>
       <w:pPr>
-        <w:pStyle w:val="LOnormal"/>
-        <w:spacing w:lineRule="auto" w:line="360"/>
+        <w:spacing w:line="360" w:lineRule="auto"/>
         <w:ind w:firstLine="720"/>
         <w:jc w:val="both"/>
         <w:rPr/>
       </w:pPr>
       <w:r>
-        <w:rPr/>
-        <w:t>Atualmente, conta somente com o proprietário que é responsável por todas as áreas, que são de compra, venda, logística e entregas, o que dificulta para melhor desenvolvimento e administração do seu tempo para cada área específica, pois não trabalha com estoque de produtos.</w:t>
-      </w:r>
-    </w:p>
-    <w:p>
-      <w:pPr>
-        <w:pStyle w:val="LOnormal"/>
-        <w:spacing w:lineRule="auto" w:line="360"/>
+        <w:rPr>
+          <w:rtl w:val="0"/>
+        </w:rPr>
+        <w:t xml:space="preserve">Atualmente, conta somente com o proprietário que é responsável por todas as áreas, que são de compra, venda, logística e entregas, o que dificulta para melhor desenvolvimento e administração do seu tempo para cada área específica, pois não trabalha com estoque de produtos.</w:t>
+      </w:r>
+    </w:p>
+    <w:p>
+      <w:pPr>
+        <w:spacing w:line="360" w:lineRule="auto"/>
         <w:ind w:firstLine="720"/>
         <w:jc w:val="both"/>
         <w:rPr/>
       </w:pPr>
       <w:r>
-        <w:rPr/>
+        <w:rPr>
+          <w:rtl w:val="0"/>
+        </w:rPr>
         <w:t xml:space="preserve">Golden Bear não possui nenhum parceiro ou qualquer vínculo com outras empresas, portanto usa as principais redes sociais para divulgação juntamente com suas vendas, são elas, instagram (​https://www.instagram.com/goldenbearcompany/​) e facebook (​https://pt-br.facebook.com/goldenbearco/​). </w:t>
       </w:r>
     </w:p>
     <w:p>
       <w:pPr>
-        <w:pStyle w:val="LOnormal"/>
-        <w:spacing w:lineRule="auto" w:line="360"/>
+        <w:spacing w:line="360" w:lineRule="auto"/>
         <w:ind w:firstLine="720"/>
         <w:jc w:val="both"/>
         <w:rPr/>
       </w:pPr>
       <w:r>
-        <w:rPr/>
-        <w:t>Com a apresentação sobre os problemas que o cliente está tendo, foi discutido o que o cliente gostaria de obter no sistema e o que ele deseja para o mesmo, que é um sistema para o cliente e um sistema para ele usufruir e fazer o controle de tudo da empresa, ou seja, deseja com que seus clientes tenham um site da empresa próprio para que comprem, deem feedback e entre outras funções, neste mesmo site teria controle de todas as compras, entregas, devoluções, dados dos clientes, problemas e status para que o proprietário possa analisar.</w:t>
-      </w:r>
-    </w:p>
-    <w:p>
-      <w:pPr>
-        <w:pStyle w:val="LOnormal"/>
-        <w:spacing w:lineRule="auto" w:line="360"/>
+        <w:rPr>
+          <w:rtl w:val="0"/>
+        </w:rPr>
+        <w:t xml:space="preserve">O cliente gostaria de obter um sistema para o cliente e um sistema para ele usufruir e fazer o controle de tudo da empresa, ou seja, deseja com que seus clientes tenham um site da empresa próprio para que comprem, deem feedback e entre outras funções, neste site teria controle de todas as compras, entregas, devoluções, dados dos clientes, problemas e status para que o proprietário possa analisar.</w:t>
+      </w:r>
+    </w:p>
+    <w:p>
+      <w:pPr>
+        <w:spacing w:line="360" w:lineRule="auto"/>
         <w:ind w:firstLine="720"/>
         <w:jc w:val="both"/>
         <w:rPr/>
       </w:pPr>
       <w:r>
-        <w:rPr/>
+        <w:rPr>
+          <w:rtl w:val="0"/>
+        </w:rPr>
         <w:t xml:space="preserve">No sistema do cliente irá conter os principais produtos ofertados, as promoções, opções de contato e regras de não comprometimento dos clientes, carrinho de compras e informações para contato.  </w:t>
       </w:r>
     </w:p>
     <w:p>
       <w:pPr>
-        <w:pStyle w:val="LOnormal"/>
-        <w:spacing w:lineRule="auto" w:line="360"/>
+        <w:spacing w:line="360" w:lineRule="auto"/>
         <w:ind w:firstLine="720"/>
         <w:jc w:val="both"/>
         <w:rPr/>
       </w:pPr>
       <w:r>
-        <w:rPr/>
-        <w:t>O proprietário da empresa, terá funcionalidades diferentes no sistema que serão inseridas para uso exclusivo do mesmo, ou seja, controle de vendas, compras e entre outros produtos, para que assim, possa acompanhar melhor os pedidos e feedbacks de seus clientes.</w:t>
-      </w:r>
-    </w:p>
-    <w:p>
-      <w:pPr>
-        <w:pStyle w:val="LOnormal"/>
-        <w:spacing w:lineRule="auto" w:line="360"/>
+        <w:rPr>
+          <w:rtl w:val="0"/>
+        </w:rPr>
+        <w:t xml:space="preserve">O proprietário da empresa, terá funcionalidades diferentes no sistema que serão inseridas para uso exclusivo, ou seja, controle de vendas, compras e entre outros produtos, para que assim, possa acompanhar melhor os pedidos e feedbacks de seus clientes.</w:t>
+      </w:r>
+    </w:p>
+    <w:p>
+      <w:pPr>
+        <w:spacing w:line="360" w:lineRule="auto"/>
         <w:ind w:firstLine="720"/>
         <w:jc w:val="both"/>
         <w:rPr/>
       </w:pPr>
       <w:r>
-        <w:rPr/>
-        <w:t>Para que todo esse processo seja realizado foi preciso indicar algumas estimativas de tempo de que cada processo levará, sendo assim, o cliente conta com os stakeholders que previamente são responsáveis por uma específica área.</w:t>
-      </w:r>
-    </w:p>
-    <w:p>
-      <w:pPr>
-        <w:pStyle w:val="LOnormal"/>
-        <w:jc w:val="both"/>
-        <w:rPr/>
-      </w:pPr>
-      <w:r>
-        <w:rPr/>
+        <w:rPr>
+          <w:rtl w:val="0"/>
+        </w:rPr>
+        <w:t xml:space="preserve">Para que todo esse processo seja realizado foi preciso indicar algumas estimativas de tempo de que cada processo levará, sendo assim, o cliente conta com os stakeholders que previamente são responsáveis por uma específica área.</w:t>
+      </w:r>
+    </w:p>
+    <w:p>
+      <w:pPr>
+        <w:jc w:val="both"/>
+        <w:rPr/>
+      </w:pPr>
+      <w:r>
+        <w:rPr>
+          <w:rtl w:val="0"/>
+        </w:rPr>
       </w:r>
     </w:p>
     <w:sectPr>
-      <w:type w:val="nextPage"/>
-      <w:pgSz w:w="11906" w:h="16838"/>
-      <w:pgMar w:left="1440" w:right="1440" w:header="0" w:top="1440" w:footer="0" w:bottom="1440" w:gutter="0"/>
-      <w:pgNumType w:start="1" w:fmt="decimal"/>
-      <w:formProt w:val="false"/>
-      <w:textDirection w:val="lrTb"/>
-      <w:docGrid w:type="default" w:linePitch="100" w:charSpace="4096"/>
+      <w:pgSz w:h="16834" w:w="11909"/>
+      <w:pgMar w:bottom="1440" w:top="1440" w:left="1440" w:right="1440" w:header="720" w:footer="720"/>
+      <w:pgNumType w:start="1"/>
     </w:sectPr>
   </w:body>
 </w:document>
 </file>
 
+<file path=word/numbering.xml><?xml version="1.0" encoding="utf-8"?>
+<w:numbering xmlns:mc="http://schemas.openxmlformats.org/markup-compatibility/2006" xmlns:o="urn:schemas-microsoft-com:office:office" xmlns:r="http://schemas.openxmlformats.org/officeDocument/2006/relationships" xmlns:m="http://schemas.openxmlformats.org/officeDocument/2006/math" xmlns:v="urn:schemas-microsoft-com:vml" xmlns:wp="http://schemas.openxmlformats.org/drawingml/2006/wordprocessingDrawing" xmlns:w10="urn:schemas-microsoft-com:office:word" xmlns:w="http://schemas.openxmlformats.org/wordprocessingml/2006/main" xmlns:wne="http://schemas.microsoft.com/office/word/2006/wordml" xmlns:sl="http://schemas.openxmlformats.org/schemaLibrary/2006/main" xmlns:a="http://schemas.openxmlformats.org/drawingml/2006/main" xmlns:pic="http://schemas.openxmlformats.org/drawingml/2006/picture" xmlns:c="http://schemas.openxmlformats.org/drawingml/2006/chart" xmlns:lc="http://schemas.openxmlformats.org/drawingml/2006/lockedCanvas" xmlns:dgm="http://schemas.openxmlformats.org/drawingml/2006/diagram" xmlns:wps="http://schemas.microsoft.com/office/word/2010/wordprocessingShape" xmlns:wpg="http://schemas.microsoft.com/office/word/2010/wordprocessingGroup" xmlns:w14="http://schemas.microsoft.com/office/word/2010/wordml" xmlns:w15="http://schemas.microsoft.com/office/word/2012/wordml"/>
+</file>
+
 <file path=word/styles.xml><?xml version="1.0" encoding="utf-8"?>
-<w:styles xmlns:w="http://schemas.openxmlformats.org/wordprocessingml/2006/main" xmlns:w14="http://schemas.microsoft.com/office/word/2010/wordml" xmlns:mc="http://schemas.openxmlformats.org/markup-compatibility/2006" mc:Ignorable="w14">
+<w:styles xmlns:mc="http://schemas.openxmlformats.org/markup-compatibility/2006" xmlns:o="urn:schemas-microsoft-com:office:office" xmlns:r="http://schemas.openxmlformats.org/officeDocument/2006/relationships" xmlns:m="http://schemas.openxmlformats.org/officeDocument/2006/math" xmlns:v="urn:schemas-microsoft-com:vml" xmlns:wp="http://schemas.openxmlformats.org/drawingml/2006/wordprocessingDrawing" xmlns:w10="urn:schemas-microsoft-com:office:word" xmlns:w="http://schemas.openxmlformats.org/wordprocessingml/2006/main" xmlns:wne="http://schemas.microsoft.com/office/word/2006/wordml" xmlns:sl="http://schemas.openxmlformats.org/schemaLibrary/2006/main" xmlns:a="http://schemas.openxmlformats.org/drawingml/2006/main" xmlns:pic="http://schemas.openxmlformats.org/drawingml/2006/picture" xmlns:c="http://schemas.openxmlformats.org/drawingml/2006/chart" xmlns:lc="http://schemas.openxmlformats.org/drawingml/2006/lockedCanvas" xmlns:dgm="http://schemas.openxmlformats.org/drawingml/2006/diagram" xmlns:wps="http://schemas.microsoft.com/office/word/2010/wordprocessingShape" xmlns:wpg="http://schemas.microsoft.com/office/word/2010/wordprocessingGroup" xmlns:w14="http://schemas.microsoft.com/office/word/2010/wordml" xmlns:w15="http://schemas.microsoft.com/office/word/2012/wordml">
   <w:docDefaults>
     <w:rPrDefault>
       <w:rPr>
-        <w:rFonts w:ascii="Arial" w:hAnsi="Arial" w:eastAsia="Arial" w:cs="Arial"/>
+        <w:rFonts w:ascii="Arial" w:cs="Arial" w:eastAsia="Arial" w:hAnsi="Arial"/>
+        <w:sz w:val="22"/>
         <w:szCs w:val="22"/>
-        <w:lang w:val="en-US" w:eastAsia="zh-CN" w:bidi="hi-IN"/>
+        <w:lang w:val="pt_BR"/>
       </w:rPr>
     </w:rPrDefault>
     <w:pPrDefault>
       <w:pPr>
-        <w:suppressAutoHyphens w:val="true"/>
+        <w:spacing w:line="276" w:lineRule="auto"/>
       </w:pPr>
     </w:pPrDefault>
   </w:docDefaults>
-  <w:style w:type="paragraph" w:styleId="Normal">
-    <w:name w:val="Normal"/>
-    <w:qFormat/>
-    <w:pPr>
-      <w:widowControl/>
-      <w:suppressAutoHyphens w:val="true"/>
-      <w:bidi w:val="0"/>
-      <w:spacing w:lineRule="auto" w:line="276" w:before="0" w:after="0"/>
-      <w:jc w:val="left"/>
-    </w:pPr>
-    <w:rPr>
-      <w:rFonts w:ascii="Arial" w:hAnsi="Arial" w:eastAsia="Arial" w:cs="Arial"/>
-      <w:color w:val="auto"/>
-      <w:kern w:val="0"/>
-      <w:sz w:val="22"/>
-      <w:szCs w:val="22"/>
-      <w:lang w:val="en-US" w:eastAsia="zh-CN" w:bidi="hi-IN"/>
-    </w:rPr>
-  </w:style>
-  <w:style w:type="paragraph" w:styleId="Ttulo1">
-    <w:name w:val="Heading 1"/>
-    <w:basedOn w:val="LOnormal"/>
-    <w:next w:val="LOnormal"/>
-    <w:qFormat/>
-    <w:pPr>
-      <w:keepNext w:val="true"/>
-      <w:keepLines/>
-      <w:spacing w:lineRule="auto" w:line="240" w:before="400" w:after="120"/>
+  <w:style w:type="paragraph" w:styleId="Normal" w:default="1">
+    <w:name w:val="normal"/>
+  </w:style>
+  <w:style w:type="table" w:styleId="TableNormal" w:default="1">
+    <w:name w:val="Table Normal"/>
+  </w:style>
+  <w:style w:type="paragraph" w:styleId="Heading1">
+    <w:name w:val="heading 1"/>
+    <w:basedOn w:val="Normal"/>
+    <w:next w:val="Normal"/>
+    <w:pPr>
+      <w:keepNext w:val="1"/>
+      <w:keepLines w:val="1"/>
+      <w:spacing w:after="120" w:before="400" w:lineRule="auto"/>
     </w:pPr>
     <w:rPr>
       <w:sz w:val="40"/>
       <w:szCs w:val="40"/>
     </w:rPr>
   </w:style>
-  <w:style w:type="paragraph" w:styleId="Ttulo2">
-    <w:name w:val="Heading 2"/>
-    <w:basedOn w:val="LOnormal"/>
-    <w:next w:val="LOnormal"/>
-    <w:qFormat/>
-    <w:pPr>
-      <w:keepNext w:val="true"/>
-      <w:keepLines/>
-      <w:spacing w:lineRule="auto" w:line="240" w:before="360" w:after="120"/>
-    </w:pPr>
-    <w:rPr>
-      <w:b w:val="false"/>
+  <w:style w:type="paragraph" w:styleId="Heading2">
+    <w:name w:val="heading 2"/>
+    <w:basedOn w:val="Normal"/>
+    <w:next w:val="Normal"/>
+    <w:pPr>
+      <w:keepNext w:val="1"/>
+      <w:keepLines w:val="1"/>
+      <w:spacing w:after="120" w:before="360" w:lineRule="auto"/>
+    </w:pPr>
+    <w:rPr>
+      <w:b w:val="0"/>
       <w:sz w:val="32"/>
       <w:szCs w:val="32"/>
     </w:rPr>
   </w:style>
-  <w:style w:type="paragraph" w:styleId="Ttulo3">
-    <w:name w:val="Heading 3"/>
-    <w:basedOn w:val="LOnormal"/>
-    <w:next w:val="LOnormal"/>
-    <w:qFormat/>
-    <w:pPr>
-      <w:keepNext w:val="true"/>
-      <w:keepLines/>
-      <w:spacing w:lineRule="auto" w:line="240" w:before="320" w:after="80"/>
-    </w:pPr>
-    <w:rPr>
-      <w:b w:val="false"/>
+  <w:style w:type="paragraph" w:styleId="Heading3">
+    <w:name w:val="heading 3"/>
+    <w:basedOn w:val="Normal"/>
+    <w:next w:val="Normal"/>
+    <w:pPr>
+      <w:keepNext w:val="1"/>
+      <w:keepLines w:val="1"/>
+      <w:spacing w:after="80" w:before="320" w:lineRule="auto"/>
+    </w:pPr>
+    <w:rPr>
+      <w:b w:val="0"/>
       <w:color w:val="434343"/>
       <w:sz w:val="28"/>
       <w:szCs w:val="28"/>
     </w:rPr>
   </w:style>
-  <w:style w:type="paragraph" w:styleId="Ttulo4">
-    <w:name w:val="Heading 4"/>
-    <w:basedOn w:val="LOnormal"/>
-    <w:next w:val="LOnormal"/>
-    <w:qFormat/>
-    <w:pPr>
-      <w:keepNext w:val="true"/>
-      <w:keepLines/>
-      <w:spacing w:lineRule="auto" w:line="240" w:before="280" w:after="80"/>
+  <w:style w:type="paragraph" w:styleId="Heading4">
+    <w:name w:val="heading 4"/>
+    <w:basedOn w:val="Normal"/>
+    <w:next w:val="Normal"/>
+    <w:pPr>
+      <w:keepNext w:val="1"/>
+      <w:keepLines w:val="1"/>
+      <w:spacing w:after="80" w:before="280" w:lineRule="auto"/>
     </w:pPr>
     <w:rPr>
       <w:color w:val="666666"/>
@@ -248,15 +238,14 @@
       <w:szCs w:val="24"/>
     </w:rPr>
   </w:style>
-  <w:style w:type="paragraph" w:styleId="Ttulo5">
-    <w:name w:val="Heading 5"/>
-    <w:basedOn w:val="LOnormal"/>
-    <w:next w:val="LOnormal"/>
-    <w:qFormat/>
-    <w:pPr>
-      <w:keepNext w:val="true"/>
-      <w:keepLines/>
-      <w:spacing w:lineRule="auto" w:line="240" w:before="240" w:after="80"/>
+  <w:style w:type="paragraph" w:styleId="Heading5">
+    <w:name w:val="heading 5"/>
+    <w:basedOn w:val="Normal"/>
+    <w:next w:val="Normal"/>
+    <w:pPr>
+      <w:keepNext w:val="1"/>
+      <w:keepLines w:val="1"/>
+      <w:spacing w:after="80" w:before="240" w:lineRule="auto"/>
     </w:pPr>
     <w:rPr>
       <w:color w:val="666666"/>
@@ -264,135 +253,52 @@
       <w:szCs w:val="22"/>
     </w:rPr>
   </w:style>
-  <w:style w:type="paragraph" w:styleId="Ttulo6">
-    <w:name w:val="Heading 6"/>
-    <w:basedOn w:val="LOnormal"/>
-    <w:next w:val="LOnormal"/>
-    <w:qFormat/>
-    <w:pPr>
-      <w:keepNext w:val="true"/>
-      <w:keepLines/>
-      <w:spacing w:lineRule="auto" w:line="240" w:before="240" w:after="80"/>
-    </w:pPr>
-    <w:rPr>
-      <w:i/>
+  <w:style w:type="paragraph" w:styleId="Heading6">
+    <w:name w:val="heading 6"/>
+    <w:basedOn w:val="Normal"/>
+    <w:next w:val="Normal"/>
+    <w:pPr>
+      <w:keepNext w:val="1"/>
+      <w:keepLines w:val="1"/>
+      <w:spacing w:after="80" w:before="240" w:lineRule="auto"/>
+    </w:pPr>
+    <w:rPr>
+      <w:i w:val="1"/>
       <w:color w:val="666666"/>
       <w:sz w:val="22"/>
       <w:szCs w:val="22"/>
     </w:rPr>
   </w:style>
-  <w:style w:type="paragraph" w:styleId="Ttulo">
-    <w:name w:val="Título"/>
-    <w:basedOn w:val="Normal"/>
-    <w:next w:val="Corpodotexto"/>
-    <w:qFormat/>
-    <w:pPr>
-      <w:keepNext w:val="true"/>
-      <w:spacing w:before="240" w:after="120"/>
-    </w:pPr>
-    <w:rPr>
-      <w:rFonts w:ascii="Liberation Sans" w:hAnsi="Liberation Sans" w:eastAsia="Noto Sans CJK SC" w:cs="Lohit Devanagari"/>
-      <w:sz w:val="28"/>
-      <w:szCs w:val="28"/>
-    </w:rPr>
-  </w:style>
-  <w:style w:type="paragraph" w:styleId="Corpodotexto">
-    <w:name w:val="Body Text"/>
-    <w:basedOn w:val="Normal"/>
-    <w:pPr>
-      <w:spacing w:lineRule="auto" w:line="276" w:before="0" w:after="140"/>
-    </w:pPr>
-    <w:rPr/>
-  </w:style>
-  <w:style w:type="paragraph" w:styleId="Lista">
-    <w:name w:val="List"/>
-    <w:basedOn w:val="Corpodotexto"/>
-    <w:pPr/>
-    <w:rPr>
-      <w:rFonts w:cs="Lohit Devanagari"/>
-    </w:rPr>
-  </w:style>
-  <w:style w:type="paragraph" w:styleId="Legenda">
-    <w:name w:val="Caption"/>
-    <w:basedOn w:val="Normal"/>
-    <w:qFormat/>
-    <w:pPr>
-      <w:suppressLineNumbers/>
-      <w:spacing w:before="120" w:after="120"/>
-    </w:pPr>
-    <w:rPr>
-      <w:rFonts w:cs="Lohit Devanagari"/>
-      <w:i/>
-      <w:iCs/>
-      <w:sz w:val="24"/>
-      <w:szCs w:val="24"/>
-    </w:rPr>
-  </w:style>
-  <w:style w:type="paragraph" w:styleId="Ndice">
-    <w:name w:val="Índice"/>
-    <w:basedOn w:val="Normal"/>
-    <w:qFormat/>
-    <w:pPr>
-      <w:suppressLineNumbers/>
-    </w:pPr>
-    <w:rPr>
-      <w:rFonts w:cs="Lohit Devanagari"/>
-    </w:rPr>
-  </w:style>
-  <w:style w:type="paragraph" w:styleId="LOnormal" w:default="1">
-    <w:name w:val="LO-normal"/>
-    <w:qFormat/>
-    <w:pPr>
-      <w:widowControl/>
-      <w:suppressAutoHyphens w:val="true"/>
-      <w:bidi w:val="0"/>
-      <w:spacing w:lineRule="auto" w:line="276" w:before="0" w:after="0"/>
-      <w:jc w:val="left"/>
-    </w:pPr>
-    <w:rPr>
-      <w:rFonts w:ascii="Arial" w:hAnsi="Arial" w:eastAsia="Arial" w:cs="Arial"/>
-      <w:color w:val="auto"/>
-      <w:kern w:val="0"/>
-      <w:sz w:val="22"/>
-      <w:szCs w:val="22"/>
-      <w:lang w:val="en-US" w:eastAsia="zh-CN" w:bidi="hi-IN"/>
-    </w:rPr>
-  </w:style>
-  <w:style w:type="paragraph" w:styleId="Ttulododocumento">
+  <w:style w:type="paragraph" w:styleId="Title">
     <w:name w:val="Title"/>
-    <w:basedOn w:val="LOnormal"/>
-    <w:next w:val="LOnormal"/>
-    <w:qFormat/>
-    <w:pPr>
-      <w:keepNext w:val="true"/>
-      <w:keepLines/>
-      <w:spacing w:lineRule="auto" w:line="240" w:before="0" w:after="60"/>
+    <w:basedOn w:val="Normal"/>
+    <w:next w:val="Normal"/>
+    <w:pPr>
+      <w:keepNext w:val="1"/>
+      <w:keepLines w:val="1"/>
+      <w:spacing w:after="60" w:before="0" w:lineRule="auto"/>
     </w:pPr>
     <w:rPr>
       <w:sz w:val="52"/>
       <w:szCs w:val="52"/>
     </w:rPr>
   </w:style>
-  <w:style w:type="paragraph" w:styleId="Subttulo">
+  <w:style w:type="paragraph" w:styleId="Subtitle">
     <w:name w:val="Subtitle"/>
-    <w:basedOn w:val="LOnormal"/>
-    <w:next w:val="LOnormal"/>
-    <w:qFormat/>
-    <w:pPr>
-      <w:keepNext w:val="true"/>
-      <w:keepLines/>
-      <w:spacing w:lineRule="auto" w:line="240" w:before="0" w:after="320"/>
-    </w:pPr>
-    <w:rPr>
-      <w:rFonts w:ascii="Arial" w:hAnsi="Arial" w:eastAsia="Arial" w:cs="Arial"/>
-      <w:i w:val="false"/>
+    <w:basedOn w:val="Normal"/>
+    <w:next w:val="Normal"/>
+    <w:pPr>
+      <w:keepNext w:val="1"/>
+      <w:keepLines w:val="1"/>
+      <w:spacing w:after="320" w:before="0" w:lineRule="auto"/>
+    </w:pPr>
+    <w:rPr>
+      <w:rFonts w:ascii="Arial" w:cs="Arial" w:eastAsia="Arial" w:hAnsi="Arial"/>
+      <w:i w:val="0"/>
       <w:color w:val="666666"/>
       <w:sz w:val="30"/>
       <w:szCs w:val="30"/>
     </w:rPr>
-  </w:style>
-  <w:style w:type="table" w:default="1" w:styleId="TableNormal">
-    <w:name w:val="Table Normal"/>
   </w:style>
 </w:styles>
 </file>

</xml_diff>